<commit_message>
latest EDA and answers for case
</commit_message>
<xml_diff>
--- a/Case_Instructions.docx
+++ b/Case_Instructions.docx
@@ -109,14 +109,478 @@
       </w:r>
     </w:p>
     <w:p/>
-    <w:p/>
-    <w:p>
-      <w:pPr>
-        <w:pStyle w:val="NormalWeb"/>
+    <w:p>
+      <w:pPr>
+        <w:pStyle w:val="ListParagraph"/>
         <w:numPr>
           <w:ilvl w:val="0"/>
           <w:numId w:val="2"/>
         </w:numPr>
+      </w:pPr>
+      <w:r>
+        <w:t xml:space="preserve">Get developer key setup to configure a </w:t>
+      </w:r>
+      <w:r>
+        <w:rPr>
+          <w:rFonts w:ascii="Helvetica Neue" w:hAnsi="Helvetica Neue"/>
+          <w:color w:val="000000"/>
+          <w:sz w:val="20"/>
+          <w:szCs w:val="20"/>
+        </w:rPr>
+        <w:t>public JWK</w:t>
+      </w:r>
+    </w:p>
+    <w:p>
+      <w:pPr>
+        <w:pStyle w:val="ListParagraph"/>
+        <w:numPr>
+          <w:ilvl w:val="0"/>
+          <w:numId w:val="2"/>
+        </w:numPr>
+      </w:pPr>
+      <w:r>
+        <w:rPr>
+          <w:rFonts w:ascii="Helvetica Neue" w:hAnsi="Helvetica Neue"/>
+          <w:color w:val="000000"/>
+          <w:sz w:val="20"/>
+          <w:szCs w:val="20"/>
+        </w:rPr>
+        <w:t>Once the developer key is configured and turned on, your tool can </w:t>
+      </w:r>
+      <w:hyperlink r:id="rId8" w:anchor="post-login-oauth2-token" w:tgtFrame="_blank" w:history="1">
+        <w:r>
+          <w:rPr>
+            <w:rStyle w:val="Hyperlink"/>
+            <w:rFonts w:ascii="Helvetica Neue" w:hAnsi="Helvetica Neue"/>
+            <w:color w:val="2266DD"/>
+            <w:sz w:val="20"/>
+            <w:szCs w:val="20"/>
+          </w:rPr>
+          <w:t xml:space="preserve">request an LTI access token using the </w:t>
+        </w:r>
+        <w:proofErr w:type="spellStart"/>
+        <w:r>
+          <w:rPr>
+            <w:rStyle w:val="Hyperlink"/>
+            <w:rFonts w:ascii="Helvetica Neue" w:hAnsi="Helvetica Neue"/>
+            <w:color w:val="2266DD"/>
+            <w:sz w:val="20"/>
+            <w:szCs w:val="20"/>
+          </w:rPr>
+          <w:t>client_credentials</w:t>
+        </w:r>
+        <w:proofErr w:type="spellEnd"/>
+        <w:r>
+          <w:rPr>
+            <w:rStyle w:val="Hyperlink"/>
+            <w:rFonts w:ascii="Helvetica Neue" w:hAnsi="Helvetica Neue"/>
+            <w:color w:val="2266DD"/>
+            <w:sz w:val="20"/>
+            <w:szCs w:val="20"/>
+          </w:rPr>
+          <w:t xml:space="preserve"> grant</w:t>
+        </w:r>
+      </w:hyperlink>
+      <w:r>
+        <w:rPr>
+          <w:rFonts w:ascii="Helvetica Neue" w:hAnsi="Helvetica Neue"/>
+          <w:color w:val="000000"/>
+          <w:sz w:val="20"/>
+          <w:szCs w:val="20"/>
+        </w:rPr>
+        <w:t>.</w:t>
+      </w:r>
+    </w:p>
+    <w:p>
+      <w:pPr>
+        <w:pStyle w:val="ListParagraph"/>
+        <w:numPr>
+          <w:ilvl w:val="0"/>
+          <w:numId w:val="2"/>
+        </w:numPr>
+      </w:pPr>
+      <w:r>
+        <w:rPr>
+          <w:rFonts w:ascii="Helvetica Neue" w:hAnsi="Helvetica Neue"/>
+          <w:color w:val="000000"/>
+          <w:sz w:val="20"/>
+          <w:szCs w:val="20"/>
+        </w:rPr>
+        <w:t>Once you have an access token, you can use it to make LTI service requests. The access token must be included as a Bearer token in the Authorization header:</w:t>
+      </w:r>
+    </w:p>
+    <w:p>
+      <w:pPr>
+        <w:pStyle w:val="ListParagraph"/>
+        <w:numPr>
+          <w:ilvl w:val="0"/>
+          <w:numId w:val="2"/>
+        </w:numPr>
+      </w:pPr>
+      <w:r>
+        <w:rPr>
+          <w:rFonts w:ascii="Helvetica Neue" w:hAnsi="Helvetica Neue"/>
+          <w:color w:val="000000"/>
+          <w:sz w:val="20"/>
+          <w:szCs w:val="20"/>
+        </w:rPr>
+        <w:t xml:space="preserve">Then attention, the endpoint {{URL}} is different that the user / course </w:t>
+      </w:r>
+      <w:proofErr w:type="gramStart"/>
+      <w:r>
+        <w:rPr>
+          <w:rFonts w:ascii="Helvetica Neue" w:hAnsi="Helvetica Neue"/>
+          <w:color w:val="000000"/>
+          <w:sz w:val="20"/>
+          <w:szCs w:val="20"/>
+        </w:rPr>
+        <w:t>ones :</w:t>
+      </w:r>
+      <w:proofErr w:type="gramEnd"/>
+      <w:r>
+        <w:rPr>
+          <w:rFonts w:ascii="Helvetica Neue" w:hAnsi="Helvetica Neue"/>
+          <w:color w:val="000000"/>
+          <w:sz w:val="20"/>
+          <w:szCs w:val="20"/>
+        </w:rPr>
+        <w:t xml:space="preserve"> </w:t>
+      </w:r>
+      <w:r>
+        <w:rPr>
+          <w:rStyle w:val="HTMLCode"/>
+          <w:rFonts w:eastAsiaTheme="minorHAnsi"/>
+          <w:color w:val="000000"/>
+        </w:rPr>
+        <w:t>https://purl.imsglobal.org/spec/lti-nrps/scope/contextmembership.readonly</w:t>
+      </w:r>
+      <w:r>
+        <w:rPr>
+          <w:rFonts w:ascii="Helvetica Neue" w:hAnsi="Helvetica Neue"/>
+          <w:color w:val="000000"/>
+          <w:sz w:val="20"/>
+          <w:szCs w:val="20"/>
+        </w:rPr>
+        <w:t> </w:t>
+      </w:r>
+    </w:p>
+    <w:p>
+      <w:pPr>
+        <w:pStyle w:val="ListParagraph"/>
+        <w:numPr>
+          <w:ilvl w:val="0"/>
+          <w:numId w:val="2"/>
+        </w:numPr>
+      </w:pPr>
+      <w:r>
+        <w:rPr>
+          <w:rFonts w:ascii="Helvetica Neue" w:hAnsi="Helvetica Neue"/>
+          <w:color w:val="000000"/>
+          <w:sz w:val="20"/>
+          <w:szCs w:val="20"/>
+        </w:rPr>
+        <w:t xml:space="preserve">I can then fetch a few </w:t>
+      </w:r>
+      <w:proofErr w:type="spellStart"/>
+      <w:r>
+        <w:rPr>
+          <w:rFonts w:ascii="Helvetica Neue" w:hAnsi="Helvetica Neue"/>
+          <w:color w:val="000000"/>
+          <w:sz w:val="20"/>
+          <w:szCs w:val="20"/>
+        </w:rPr>
+        <w:t>json</w:t>
+      </w:r>
+      <w:proofErr w:type="spellEnd"/>
+      <w:r>
+        <w:rPr>
+          <w:rFonts w:ascii="Helvetica Neue" w:hAnsi="Helvetica Neue"/>
+          <w:color w:val="000000"/>
+          <w:sz w:val="20"/>
+          <w:szCs w:val="20"/>
+        </w:rPr>
+        <w:t xml:space="preserve"> responses w/ GET: users per course, per group </w:t>
+      </w:r>
+    </w:p>
+    <w:p>
+      <w:pPr>
+        <w:pStyle w:val="Heading3"/>
+        <w:pBdr>
+          <w:left w:val="single" w:sz="18" w:space="8" w:color="0073AC"/>
+        </w:pBdr>
+        <w:shd w:val="clear" w:color="auto" w:fill="EEEEEE"/>
+        <w:spacing w:before="270"/>
+        <w:rPr>
+          <w:rFonts w:ascii="Monaco" w:hAnsi="Monaco"/>
+          <w:color w:val="333333"/>
+          <w:sz w:val="21"/>
+          <w:szCs w:val="21"/>
+        </w:rPr>
+      </w:pPr>
+      <w:r>
+        <w:rPr>
+          <w:rFonts w:ascii="Monaco" w:hAnsi="Monaco"/>
+          <w:b/>
+          <w:bCs/>
+          <w:color w:val="333333"/>
+          <w:sz w:val="21"/>
+          <w:szCs w:val="21"/>
+        </w:rPr>
+        <w:t>GET /</w:t>
+      </w:r>
+      <w:proofErr w:type="spellStart"/>
+      <w:r>
+        <w:rPr>
+          <w:rFonts w:ascii="Monaco" w:hAnsi="Monaco"/>
+          <w:b/>
+          <w:bCs/>
+          <w:color w:val="333333"/>
+          <w:sz w:val="21"/>
+          <w:szCs w:val="21"/>
+        </w:rPr>
+        <w:t>api</w:t>
+      </w:r>
+      <w:proofErr w:type="spellEnd"/>
+      <w:r>
+        <w:rPr>
+          <w:rFonts w:ascii="Monaco" w:hAnsi="Monaco"/>
+          <w:b/>
+          <w:bCs/>
+          <w:color w:val="333333"/>
+          <w:sz w:val="21"/>
+          <w:szCs w:val="21"/>
+        </w:rPr>
+        <w:t>/</w:t>
+      </w:r>
+      <w:proofErr w:type="spellStart"/>
+      <w:r>
+        <w:rPr>
+          <w:rFonts w:ascii="Monaco" w:hAnsi="Monaco"/>
+          <w:b/>
+          <w:bCs/>
+          <w:color w:val="333333"/>
+          <w:sz w:val="21"/>
+          <w:szCs w:val="21"/>
+        </w:rPr>
+        <w:t>lti</w:t>
+      </w:r>
+      <w:proofErr w:type="spellEnd"/>
+      <w:r>
+        <w:rPr>
+          <w:rFonts w:ascii="Monaco" w:hAnsi="Monaco"/>
+          <w:b/>
+          <w:bCs/>
+          <w:color w:val="333333"/>
+          <w:sz w:val="21"/>
+          <w:szCs w:val="21"/>
+        </w:rPr>
+        <w:t>/groups</w:t>
+      </w:r>
+      <w:proofErr w:type="gramStart"/>
+      <w:r>
+        <w:rPr>
+          <w:rFonts w:ascii="Monaco" w:hAnsi="Monaco"/>
+          <w:b/>
+          <w:bCs/>
+          <w:color w:val="333333"/>
+          <w:sz w:val="21"/>
+          <w:szCs w:val="21"/>
+        </w:rPr>
+        <w:t>/:</w:t>
+      </w:r>
+      <w:proofErr w:type="spellStart"/>
+      <w:r>
+        <w:rPr>
+          <w:rFonts w:ascii="Monaco" w:hAnsi="Monaco"/>
+          <w:b/>
+          <w:bCs/>
+          <w:color w:val="333333"/>
+          <w:sz w:val="21"/>
+          <w:szCs w:val="21"/>
+        </w:rPr>
+        <w:t>group</w:t>
+      </w:r>
+      <w:proofErr w:type="gramEnd"/>
+      <w:r>
+        <w:rPr>
+          <w:rFonts w:ascii="Monaco" w:hAnsi="Monaco"/>
+          <w:b/>
+          <w:bCs/>
+          <w:color w:val="333333"/>
+          <w:sz w:val="21"/>
+          <w:szCs w:val="21"/>
+        </w:rPr>
+        <w:t>_id</w:t>
+      </w:r>
+      <w:proofErr w:type="spellEnd"/>
+      <w:r>
+        <w:rPr>
+          <w:rFonts w:ascii="Monaco" w:hAnsi="Monaco"/>
+          <w:b/>
+          <w:bCs/>
+          <w:color w:val="333333"/>
+          <w:sz w:val="21"/>
+          <w:szCs w:val="21"/>
+        </w:rPr>
+        <w:t>/</w:t>
+      </w:r>
+      <w:proofErr w:type="spellStart"/>
+      <w:r>
+        <w:rPr>
+          <w:rFonts w:ascii="Monaco" w:hAnsi="Monaco"/>
+          <w:b/>
+          <w:bCs/>
+          <w:color w:val="333333"/>
+          <w:sz w:val="21"/>
+          <w:szCs w:val="21"/>
+        </w:rPr>
+        <w:t>names_and_roles</w:t>
+      </w:r>
+      <w:proofErr w:type="spellEnd"/>
+    </w:p>
+    <w:p>
+      <w:pPr>
+        <w:pStyle w:val="Heading3"/>
+        <w:pBdr>
+          <w:left w:val="single" w:sz="18" w:space="8" w:color="0073AC"/>
+        </w:pBdr>
+        <w:shd w:val="clear" w:color="auto" w:fill="EEEEEE"/>
+        <w:spacing w:before="270"/>
+        <w:rPr>
+          <w:rFonts w:ascii="Monaco" w:hAnsi="Monaco"/>
+          <w:color w:val="333333"/>
+          <w:sz w:val="21"/>
+          <w:szCs w:val="21"/>
+        </w:rPr>
+      </w:pPr>
+      <w:r>
+        <w:rPr>
+          <w:rFonts w:ascii="Monaco" w:hAnsi="Monaco"/>
+          <w:b/>
+          <w:bCs/>
+          <w:color w:val="333333"/>
+          <w:sz w:val="21"/>
+          <w:szCs w:val="21"/>
+        </w:rPr>
+        <w:t>GET /</w:t>
+      </w:r>
+      <w:proofErr w:type="spellStart"/>
+      <w:r>
+        <w:rPr>
+          <w:rFonts w:ascii="Monaco" w:hAnsi="Monaco"/>
+          <w:b/>
+          <w:bCs/>
+          <w:color w:val="333333"/>
+          <w:sz w:val="21"/>
+          <w:szCs w:val="21"/>
+        </w:rPr>
+        <w:t>api</w:t>
+      </w:r>
+      <w:proofErr w:type="spellEnd"/>
+      <w:r>
+        <w:rPr>
+          <w:rFonts w:ascii="Monaco" w:hAnsi="Monaco"/>
+          <w:b/>
+          <w:bCs/>
+          <w:color w:val="333333"/>
+          <w:sz w:val="21"/>
+          <w:szCs w:val="21"/>
+        </w:rPr>
+        <w:t>/</w:t>
+      </w:r>
+      <w:proofErr w:type="spellStart"/>
+      <w:r>
+        <w:rPr>
+          <w:rFonts w:ascii="Monaco" w:hAnsi="Monaco"/>
+          <w:b/>
+          <w:bCs/>
+          <w:color w:val="333333"/>
+          <w:sz w:val="21"/>
+          <w:szCs w:val="21"/>
+        </w:rPr>
+        <w:t>lti</w:t>
+      </w:r>
+      <w:proofErr w:type="spellEnd"/>
+      <w:r>
+        <w:rPr>
+          <w:rFonts w:ascii="Monaco" w:hAnsi="Monaco"/>
+          <w:b/>
+          <w:bCs/>
+          <w:color w:val="333333"/>
+          <w:sz w:val="21"/>
+          <w:szCs w:val="21"/>
+        </w:rPr>
+        <w:t>/courses</w:t>
+      </w:r>
+      <w:proofErr w:type="gramStart"/>
+      <w:r>
+        <w:rPr>
+          <w:rFonts w:ascii="Monaco" w:hAnsi="Monaco"/>
+          <w:b/>
+          <w:bCs/>
+          <w:color w:val="333333"/>
+          <w:sz w:val="21"/>
+          <w:szCs w:val="21"/>
+        </w:rPr>
+        <w:t>/:</w:t>
+      </w:r>
+      <w:proofErr w:type="spellStart"/>
+      <w:r>
+        <w:rPr>
+          <w:rFonts w:ascii="Monaco" w:hAnsi="Monaco"/>
+          <w:b/>
+          <w:bCs/>
+          <w:color w:val="333333"/>
+          <w:sz w:val="21"/>
+          <w:szCs w:val="21"/>
+        </w:rPr>
+        <w:t>course</w:t>
+      </w:r>
+      <w:proofErr w:type="gramEnd"/>
+      <w:r>
+        <w:rPr>
+          <w:rFonts w:ascii="Monaco" w:hAnsi="Monaco"/>
+          <w:b/>
+          <w:bCs/>
+          <w:color w:val="333333"/>
+          <w:sz w:val="21"/>
+          <w:szCs w:val="21"/>
+        </w:rPr>
+        <w:t>_id</w:t>
+      </w:r>
+      <w:proofErr w:type="spellEnd"/>
+      <w:r>
+        <w:rPr>
+          <w:rFonts w:ascii="Monaco" w:hAnsi="Monaco"/>
+          <w:b/>
+          <w:bCs/>
+          <w:color w:val="333333"/>
+          <w:sz w:val="21"/>
+          <w:szCs w:val="21"/>
+        </w:rPr>
+        <w:t>/</w:t>
+      </w:r>
+      <w:proofErr w:type="spellStart"/>
+      <w:r>
+        <w:rPr>
+          <w:rFonts w:ascii="Monaco" w:hAnsi="Monaco"/>
+          <w:b/>
+          <w:bCs/>
+          <w:color w:val="333333"/>
+          <w:sz w:val="21"/>
+          <w:szCs w:val="21"/>
+        </w:rPr>
+        <w:t>names_and_roles</w:t>
+      </w:r>
+      <w:proofErr w:type="spellEnd"/>
+    </w:p>
+    <w:p>
+      <w:pPr>
+        <w:pStyle w:val="NormalWeb"/>
+        <w:numPr>
+          <w:ilvl w:val="0"/>
+          <w:numId w:val="5"/>
+        </w:numPr>
         <w:pBdr>
           <w:top w:val="single" w:sz="2" w:space="0" w:color="D9D9E3"/>
           <w:left w:val="single" w:sz="2" w:space="5" w:color="D9D9E3"/>
@@ -135,7 +599,908 @@
           <w:rFonts w:ascii="Segoe UI" w:hAnsi="Segoe UI" w:cs="Segoe UI"/>
           <w:color w:val="374151"/>
         </w:rPr>
+        <w:t>Authentication:</w:t>
+      </w:r>
+    </w:p>
+    <w:p>
+      <w:pPr>
+        <w:numPr>
+          <w:ilvl w:val="1"/>
+          <w:numId w:val="5"/>
+        </w:numPr>
+        <w:pBdr>
+          <w:top w:val="single" w:sz="2" w:space="0" w:color="D9D9E3"/>
+          <w:left w:val="single" w:sz="2" w:space="5" w:color="D9D9E3"/>
+          <w:bottom w:val="single" w:sz="2" w:space="0" w:color="D9D9E3"/>
+          <w:right w:val="single" w:sz="2" w:space="0" w:color="D9D9E3"/>
+        </w:pBdr>
+        <w:shd w:val="clear" w:color="auto" w:fill="F7F7F8"/>
+        <w:spacing w:after="0" w:line="240" w:lineRule="auto"/>
+        <w:rPr>
+          <w:rFonts w:ascii="Segoe UI" w:hAnsi="Segoe UI" w:cs="Segoe UI"/>
+          <w:color w:val="374151"/>
+        </w:rPr>
+      </w:pPr>
+      <w:r>
+        <w:rPr>
+          <w:rFonts w:ascii="Segoe UI" w:hAnsi="Segoe UI" w:cs="Segoe UI"/>
+          <w:color w:val="374151"/>
+        </w:rPr>
+        <w:t>To authenticate your requests to the Canvas API, you can use either an OAuth access token or an API key. Since you will not be acting on behalf of a specific user but performing an extraction, it is recommended to use an API key for simplicity.</w:t>
+      </w:r>
+    </w:p>
+    <w:p>
+      <w:pPr>
+        <w:pStyle w:val="NormalWeb"/>
+        <w:numPr>
+          <w:ilvl w:val="0"/>
+          <w:numId w:val="5"/>
+        </w:numPr>
+        <w:pBdr>
+          <w:top w:val="single" w:sz="2" w:space="0" w:color="D9D9E3"/>
+          <w:left w:val="single" w:sz="2" w:space="5" w:color="D9D9E3"/>
+          <w:bottom w:val="single" w:sz="2" w:space="0" w:color="D9D9E3"/>
+          <w:right w:val="single" w:sz="2" w:space="0" w:color="D9D9E3"/>
+        </w:pBdr>
+        <w:shd w:val="clear" w:color="auto" w:fill="F7F7F8"/>
+        <w:spacing w:before="0" w:beforeAutospacing="0" w:after="0" w:afterAutospacing="0"/>
+        <w:rPr>
+          <w:rFonts w:ascii="Segoe UI" w:hAnsi="Segoe UI" w:cs="Segoe UI"/>
+          <w:color w:val="374151"/>
+        </w:rPr>
+      </w:pPr>
+      <w:r>
+        <w:rPr>
+          <w:rFonts w:ascii="Segoe UI" w:hAnsi="Segoe UI" w:cs="Segoe UI"/>
+          <w:color w:val="374151"/>
+        </w:rPr>
+        <w:t>Obtaining an API key:</w:t>
+      </w:r>
+    </w:p>
+    <w:p>
+      <w:pPr>
+        <w:numPr>
+          <w:ilvl w:val="1"/>
+          <w:numId w:val="5"/>
+        </w:numPr>
+        <w:pBdr>
+          <w:top w:val="single" w:sz="2" w:space="0" w:color="D9D9E3"/>
+          <w:left w:val="single" w:sz="2" w:space="5" w:color="D9D9E3"/>
+          <w:bottom w:val="single" w:sz="2" w:space="0" w:color="D9D9E3"/>
+          <w:right w:val="single" w:sz="2" w:space="0" w:color="D9D9E3"/>
+        </w:pBdr>
+        <w:shd w:val="clear" w:color="auto" w:fill="F7F7F8"/>
+        <w:spacing w:after="0" w:line="240" w:lineRule="auto"/>
+        <w:rPr>
+          <w:rFonts w:ascii="Segoe UI" w:hAnsi="Segoe UI" w:cs="Segoe UI"/>
+          <w:color w:val="374151"/>
+        </w:rPr>
+      </w:pPr>
+      <w:r>
+        <w:rPr>
+          <w:rFonts w:ascii="Segoe UI" w:hAnsi="Segoe UI" w:cs="Segoe UI"/>
+          <w:color w:val="374151"/>
+        </w:rPr>
+        <w:t>To obtain an API key, you can navigate to your Canvas account's settings. Typically, you can find this under "Account" or "Profile" settings.</w:t>
+      </w:r>
+    </w:p>
+    <w:p>
+      <w:pPr>
+        <w:numPr>
+          <w:ilvl w:val="1"/>
+          <w:numId w:val="5"/>
+        </w:numPr>
+        <w:pBdr>
+          <w:top w:val="single" w:sz="2" w:space="0" w:color="D9D9E3"/>
+          <w:left w:val="single" w:sz="2" w:space="5" w:color="D9D9E3"/>
+          <w:bottom w:val="single" w:sz="2" w:space="0" w:color="D9D9E3"/>
+          <w:right w:val="single" w:sz="2" w:space="0" w:color="D9D9E3"/>
+        </w:pBdr>
+        <w:shd w:val="clear" w:color="auto" w:fill="F7F7F8"/>
+        <w:spacing w:after="0" w:line="240" w:lineRule="auto"/>
+        <w:rPr>
+          <w:rFonts w:ascii="Segoe UI" w:hAnsi="Segoe UI" w:cs="Segoe UI"/>
+          <w:color w:val="374151"/>
+        </w:rPr>
+      </w:pPr>
+      <w:r>
+        <w:rPr>
+          <w:rFonts w:ascii="Segoe UI" w:hAnsi="Segoe UI" w:cs="Segoe UI"/>
+          <w:color w:val="374151"/>
+        </w:rPr>
+        <w:t>Look for the "Approved Integrations" or "Developer Keys" section.</w:t>
+      </w:r>
+    </w:p>
+    <w:p>
+      <w:pPr>
+        <w:numPr>
+          <w:ilvl w:val="1"/>
+          <w:numId w:val="5"/>
+        </w:numPr>
+        <w:pBdr>
+          <w:top w:val="single" w:sz="2" w:space="0" w:color="D9D9E3"/>
+          <w:left w:val="single" w:sz="2" w:space="5" w:color="D9D9E3"/>
+          <w:bottom w:val="single" w:sz="2" w:space="0" w:color="D9D9E3"/>
+          <w:right w:val="single" w:sz="2" w:space="0" w:color="D9D9E3"/>
+        </w:pBdr>
+        <w:shd w:val="clear" w:color="auto" w:fill="F7F7F8"/>
+        <w:spacing w:after="0" w:line="240" w:lineRule="auto"/>
+        <w:rPr>
+          <w:rFonts w:ascii="Segoe UI" w:hAnsi="Segoe UI" w:cs="Segoe UI"/>
+          <w:color w:val="374151"/>
+        </w:rPr>
+      </w:pPr>
+      <w:r>
+        <w:rPr>
+          <w:rFonts w:ascii="Segoe UI" w:hAnsi="Segoe UI" w:cs="Segoe UI"/>
+          <w:color w:val="374151"/>
+        </w:rPr>
+        <w:lastRenderedPageBreak/>
+        <w:t>Create a new developer key and generate an API key for your extraction purposes. Make sure to note down the generated API key as it will be required for making requests to the API.</w:t>
+      </w:r>
+    </w:p>
+    <w:p>
+      <w:pPr>
+        <w:pStyle w:val="NormalWeb"/>
+        <w:numPr>
+          <w:ilvl w:val="0"/>
+          <w:numId w:val="5"/>
+        </w:numPr>
+        <w:pBdr>
+          <w:top w:val="single" w:sz="2" w:space="0" w:color="D9D9E3"/>
+          <w:left w:val="single" w:sz="2" w:space="5" w:color="D9D9E3"/>
+          <w:bottom w:val="single" w:sz="2" w:space="0" w:color="D9D9E3"/>
+          <w:right w:val="single" w:sz="2" w:space="0" w:color="D9D9E3"/>
+        </w:pBdr>
+        <w:shd w:val="clear" w:color="auto" w:fill="F7F7F8"/>
+        <w:spacing w:before="0" w:beforeAutospacing="0" w:after="0" w:afterAutospacing="0"/>
+        <w:rPr>
+          <w:rFonts w:ascii="Segoe UI" w:hAnsi="Segoe UI" w:cs="Segoe UI"/>
+          <w:color w:val="374151"/>
+        </w:rPr>
+      </w:pPr>
+      <w:r>
+        <w:rPr>
+          <w:rFonts w:ascii="Segoe UI" w:hAnsi="Segoe UI" w:cs="Segoe UI"/>
+          <w:color w:val="374151"/>
+        </w:rPr>
+        <w:t>Making API Requests:</w:t>
+      </w:r>
+      <w:r>
+        <w:rPr>
+          <w:rFonts w:ascii="Segoe UI" w:hAnsi="Segoe UI" w:cs="Segoe UI"/>
+          <w:color w:val="374151"/>
+          <w:lang w:val="en-US"/>
+        </w:rPr>
+        <w:t xml:space="preserve"> testing on postman</w:t>
+      </w:r>
+    </w:p>
+    <w:p>
+      <w:pPr>
+        <w:numPr>
+          <w:ilvl w:val="1"/>
+          <w:numId w:val="5"/>
+        </w:numPr>
+        <w:pBdr>
+          <w:top w:val="single" w:sz="2" w:space="0" w:color="D9D9E3"/>
+          <w:left w:val="single" w:sz="2" w:space="5" w:color="D9D9E3"/>
+          <w:bottom w:val="single" w:sz="2" w:space="0" w:color="D9D9E3"/>
+          <w:right w:val="single" w:sz="2" w:space="0" w:color="D9D9E3"/>
+        </w:pBdr>
+        <w:shd w:val="clear" w:color="auto" w:fill="F7F7F8"/>
+        <w:spacing w:after="0" w:line="240" w:lineRule="auto"/>
+        <w:rPr>
+          <w:rFonts w:ascii="Segoe UI" w:hAnsi="Segoe UI" w:cs="Segoe UI"/>
+          <w:color w:val="374151"/>
+        </w:rPr>
+      </w:pPr>
+      <w:r>
+        <w:rPr>
+          <w:rFonts w:ascii="Segoe UI" w:hAnsi="Segoe UI" w:cs="Segoe UI"/>
+          <w:color w:val="374151"/>
+        </w:rPr>
+        <w:t xml:space="preserve">You can use any programming language or tool that supports making HTTP requests to interact with the Canvas API. Popular choices include Python with libraries like </w:t>
+      </w:r>
+      <w:r>
+        <w:rPr>
+          <w:rStyle w:val="HTMLCode"/>
+          <w:rFonts w:ascii="Monaco" w:eastAsiaTheme="minorHAnsi" w:hAnsi="Monaco"/>
+          <w:b/>
+          <w:bCs/>
+          <w:color w:val="374151"/>
+          <w:sz w:val="21"/>
+          <w:szCs w:val="21"/>
+          <w:bdr w:val="single" w:sz="2" w:space="0" w:color="D9D9E3" w:frame="1"/>
+        </w:rPr>
+        <w:t>requests</w:t>
+      </w:r>
+      <w:r>
+        <w:rPr>
+          <w:rFonts w:ascii="Segoe UI" w:hAnsi="Segoe UI" w:cs="Segoe UI"/>
+          <w:color w:val="374151"/>
+        </w:rPr>
+        <w:t xml:space="preserve"> or tools like Postman.</w:t>
+      </w:r>
+    </w:p>
+    <w:p>
+      <w:pPr>
+        <w:numPr>
+          <w:ilvl w:val="1"/>
+          <w:numId w:val="5"/>
+        </w:numPr>
+        <w:pBdr>
+          <w:top w:val="single" w:sz="2" w:space="0" w:color="D9D9E3"/>
+          <w:left w:val="single" w:sz="2" w:space="5" w:color="D9D9E3"/>
+          <w:bottom w:val="single" w:sz="2" w:space="0" w:color="D9D9E3"/>
+          <w:right w:val="single" w:sz="2" w:space="0" w:color="D9D9E3"/>
+        </w:pBdr>
+        <w:shd w:val="clear" w:color="auto" w:fill="F7F7F8"/>
+        <w:spacing w:after="0" w:line="240" w:lineRule="auto"/>
+        <w:rPr>
+          <w:rFonts w:ascii="Segoe UI" w:hAnsi="Segoe UI" w:cs="Segoe UI"/>
+          <w:color w:val="374151"/>
+        </w:rPr>
+      </w:pPr>
+      <w:r>
+        <w:rPr>
+          <w:rFonts w:ascii="Segoe UI" w:hAnsi="Segoe UI" w:cs="Segoe UI"/>
+          <w:color w:val="374151"/>
+        </w:rPr>
+        <w:t>Construct your API requests using the appropriate endpoints and parameters specified in the Canvas API documentation (</w:t>
+      </w:r>
+      <w:hyperlink r:id="rId9" w:tgtFrame="_new" w:history="1">
+        <w:r>
+          <w:rPr>
+            <w:rStyle w:val="Hyperlink"/>
+            <w:rFonts w:ascii="Segoe UI" w:hAnsi="Segoe UI" w:cs="Segoe UI"/>
+            <w:bdr w:val="single" w:sz="2" w:space="0" w:color="D9D9E3" w:frame="1"/>
+          </w:rPr>
+          <w:t>https://canvas.instructure.com/doc/api/</w:t>
+        </w:r>
+      </w:hyperlink>
+      <w:r>
+        <w:rPr>
+          <w:rFonts w:ascii="Segoe UI" w:hAnsi="Segoe UI" w:cs="Segoe UI"/>
+          <w:color w:val="374151"/>
+        </w:rPr>
+        <w:t>).</w:t>
+      </w:r>
+    </w:p>
+    <w:p>
+      <w:pPr>
+        <w:numPr>
+          <w:ilvl w:val="1"/>
+          <w:numId w:val="5"/>
+        </w:numPr>
+        <w:pBdr>
+          <w:top w:val="single" w:sz="2" w:space="0" w:color="D9D9E3"/>
+          <w:left w:val="single" w:sz="2" w:space="5" w:color="D9D9E3"/>
+          <w:bottom w:val="single" w:sz="2" w:space="0" w:color="D9D9E3"/>
+          <w:right w:val="single" w:sz="2" w:space="0" w:color="D9D9E3"/>
+        </w:pBdr>
+        <w:shd w:val="clear" w:color="auto" w:fill="F7F7F8"/>
+        <w:spacing w:after="0" w:line="240" w:lineRule="auto"/>
+        <w:rPr>
+          <w:rFonts w:ascii="Segoe UI" w:hAnsi="Segoe UI" w:cs="Segoe UI"/>
+          <w:color w:val="374151"/>
+        </w:rPr>
+      </w:pPr>
+      <w:r>
+        <w:rPr>
+          <w:rFonts w:ascii="Segoe UI" w:hAnsi="Segoe UI" w:cs="Segoe UI"/>
+          <w:color w:val="374151"/>
+        </w:rPr>
+        <w:t>To retrieve course enrollment data for users, you can use the "List enrollments for a user" endpoint (</w:t>
+      </w:r>
+      <w:r>
+        <w:rPr>
+          <w:rStyle w:val="HTMLCode"/>
+          <w:rFonts w:ascii="Monaco" w:eastAsiaTheme="minorHAnsi" w:hAnsi="Monaco"/>
+          <w:b/>
+          <w:bCs/>
+          <w:color w:val="374151"/>
+          <w:sz w:val="21"/>
+          <w:szCs w:val="21"/>
+          <w:bdr w:val="single" w:sz="2" w:space="0" w:color="D9D9E3" w:frame="1"/>
+        </w:rPr>
+        <w:t>GET /</w:t>
+      </w:r>
+      <w:proofErr w:type="spellStart"/>
+      <w:r>
+        <w:rPr>
+          <w:rStyle w:val="HTMLCode"/>
+          <w:rFonts w:ascii="Monaco" w:eastAsiaTheme="minorHAnsi" w:hAnsi="Monaco"/>
+          <w:b/>
+          <w:bCs/>
+          <w:color w:val="374151"/>
+          <w:sz w:val="21"/>
+          <w:szCs w:val="21"/>
+          <w:bdr w:val="single" w:sz="2" w:space="0" w:color="D9D9E3" w:frame="1"/>
+        </w:rPr>
+        <w:t>api</w:t>
+      </w:r>
+      <w:proofErr w:type="spellEnd"/>
+      <w:r>
+        <w:rPr>
+          <w:rStyle w:val="HTMLCode"/>
+          <w:rFonts w:ascii="Monaco" w:eastAsiaTheme="minorHAnsi" w:hAnsi="Monaco"/>
+          <w:b/>
+          <w:bCs/>
+          <w:color w:val="374151"/>
+          <w:sz w:val="21"/>
+          <w:szCs w:val="21"/>
+          <w:bdr w:val="single" w:sz="2" w:space="0" w:color="D9D9E3" w:frame="1"/>
+        </w:rPr>
+        <w:t>/v1/users/:</w:t>
+      </w:r>
+      <w:proofErr w:type="spellStart"/>
+      <w:r>
+        <w:rPr>
+          <w:rStyle w:val="HTMLCode"/>
+          <w:rFonts w:ascii="Monaco" w:eastAsiaTheme="minorHAnsi" w:hAnsi="Monaco"/>
+          <w:b/>
+          <w:bCs/>
+          <w:color w:val="374151"/>
+          <w:sz w:val="21"/>
+          <w:szCs w:val="21"/>
+          <w:bdr w:val="single" w:sz="2" w:space="0" w:color="D9D9E3" w:frame="1"/>
+        </w:rPr>
+        <w:t>user_id</w:t>
+      </w:r>
+      <w:proofErr w:type="spellEnd"/>
+      <w:r>
+        <w:rPr>
+          <w:rStyle w:val="HTMLCode"/>
+          <w:rFonts w:ascii="Monaco" w:eastAsiaTheme="minorHAnsi" w:hAnsi="Monaco"/>
+          <w:b/>
+          <w:bCs/>
+          <w:color w:val="374151"/>
+          <w:sz w:val="21"/>
+          <w:szCs w:val="21"/>
+          <w:bdr w:val="single" w:sz="2" w:space="0" w:color="D9D9E3" w:frame="1"/>
+        </w:rPr>
+        <w:t>/enrollments</w:t>
+      </w:r>
+      <w:r>
+        <w:rPr>
+          <w:rFonts w:ascii="Segoe UI" w:hAnsi="Segoe UI" w:cs="Segoe UI"/>
+          <w:color w:val="374151"/>
+        </w:rPr>
+        <w:t xml:space="preserve">), </w:t>
+      </w:r>
+      <w:proofErr w:type="gramStart"/>
+      <w:r>
+        <w:rPr>
+          <w:rFonts w:ascii="Segoe UI" w:hAnsi="Segoe UI" w:cs="Segoe UI"/>
+          <w:color w:val="374151"/>
+        </w:rPr>
+        <w:t xml:space="preserve">where </w:t>
+      </w:r>
+      <w:r>
+        <w:rPr>
+          <w:rStyle w:val="HTMLCode"/>
+          <w:rFonts w:ascii="Monaco" w:eastAsiaTheme="minorHAnsi" w:hAnsi="Monaco"/>
+          <w:b/>
+          <w:bCs/>
+          <w:color w:val="374151"/>
+          <w:sz w:val="21"/>
+          <w:szCs w:val="21"/>
+          <w:bdr w:val="single" w:sz="2" w:space="0" w:color="D9D9E3" w:frame="1"/>
+        </w:rPr>
+        <w:t>:</w:t>
+      </w:r>
+      <w:proofErr w:type="spellStart"/>
+      <w:r>
+        <w:rPr>
+          <w:rStyle w:val="HTMLCode"/>
+          <w:rFonts w:ascii="Monaco" w:eastAsiaTheme="minorHAnsi" w:hAnsi="Monaco"/>
+          <w:b/>
+          <w:bCs/>
+          <w:color w:val="374151"/>
+          <w:sz w:val="21"/>
+          <w:szCs w:val="21"/>
+          <w:bdr w:val="single" w:sz="2" w:space="0" w:color="D9D9E3" w:frame="1"/>
+        </w:rPr>
+        <w:t>user</w:t>
+      </w:r>
+      <w:proofErr w:type="gramEnd"/>
+      <w:r>
+        <w:rPr>
+          <w:rStyle w:val="HTMLCode"/>
+          <w:rFonts w:ascii="Monaco" w:eastAsiaTheme="minorHAnsi" w:hAnsi="Monaco"/>
+          <w:b/>
+          <w:bCs/>
+          <w:color w:val="374151"/>
+          <w:sz w:val="21"/>
+          <w:szCs w:val="21"/>
+          <w:bdr w:val="single" w:sz="2" w:space="0" w:color="D9D9E3" w:frame="1"/>
+        </w:rPr>
+        <w:t>_id</w:t>
+      </w:r>
+      <w:proofErr w:type="spellEnd"/>
+      <w:r>
+        <w:rPr>
+          <w:rFonts w:ascii="Segoe UI" w:hAnsi="Segoe UI" w:cs="Segoe UI"/>
+          <w:color w:val="374151"/>
+        </w:rPr>
+        <w:t xml:space="preserve"> is the identifier of the user whose enrollments you want to retrieve.</w:t>
+      </w:r>
+    </w:p>
+    <w:p>
+      <w:pPr>
+        <w:numPr>
+          <w:ilvl w:val="1"/>
+          <w:numId w:val="5"/>
+        </w:numPr>
+        <w:pBdr>
+          <w:top w:val="single" w:sz="2" w:space="0" w:color="D9D9E3"/>
+          <w:left w:val="single" w:sz="2" w:space="5" w:color="D9D9E3"/>
+          <w:bottom w:val="single" w:sz="2" w:space="0" w:color="D9D9E3"/>
+          <w:right w:val="single" w:sz="2" w:space="0" w:color="D9D9E3"/>
+        </w:pBdr>
+        <w:shd w:val="clear" w:color="auto" w:fill="F7F7F8"/>
+        <w:spacing w:after="0" w:line="240" w:lineRule="auto"/>
+        <w:rPr>
+          <w:rFonts w:ascii="Segoe UI" w:hAnsi="Segoe UI" w:cs="Segoe UI"/>
+          <w:color w:val="374151"/>
+        </w:rPr>
+      </w:pPr>
+      <w:r>
+        <w:rPr>
+          <w:rFonts w:ascii="Segoe UI" w:hAnsi="Segoe UI" w:cs="Segoe UI"/>
+          <w:color w:val="374151"/>
+        </w:rPr>
+        <w:t>Ensure that you include the API key in the request headers for authentication purposes. The exact method for including the API key may depend on the programming language or tool you are using.</w:t>
+      </w:r>
+    </w:p>
+    <w:p>
+      <w:pPr>
+        <w:pStyle w:val="NormalWeb"/>
+        <w:numPr>
+          <w:ilvl w:val="0"/>
+          <w:numId w:val="5"/>
+        </w:numPr>
+        <w:pBdr>
+          <w:top w:val="single" w:sz="2" w:space="0" w:color="D9D9E3"/>
+          <w:left w:val="single" w:sz="2" w:space="5" w:color="D9D9E3"/>
+          <w:bottom w:val="single" w:sz="2" w:space="0" w:color="D9D9E3"/>
+          <w:right w:val="single" w:sz="2" w:space="0" w:color="D9D9E3"/>
+        </w:pBdr>
+        <w:shd w:val="clear" w:color="auto" w:fill="F7F7F8"/>
+        <w:spacing w:before="0" w:beforeAutospacing="0" w:after="0" w:afterAutospacing="0"/>
+        <w:rPr>
+          <w:rFonts w:ascii="Segoe UI" w:hAnsi="Segoe UI" w:cs="Segoe UI"/>
+          <w:color w:val="374151"/>
+        </w:rPr>
+      </w:pPr>
+      <w:r>
+        <w:rPr>
+          <w:rFonts w:ascii="Segoe UI" w:hAnsi="Segoe UI" w:cs="Segoe UI"/>
+          <w:color w:val="374151"/>
+        </w:rPr>
+        <w:t>Extracting Data:</w:t>
+      </w:r>
+    </w:p>
+    <w:p>
+      <w:pPr>
+        <w:numPr>
+          <w:ilvl w:val="1"/>
+          <w:numId w:val="5"/>
+        </w:numPr>
+        <w:pBdr>
+          <w:top w:val="single" w:sz="2" w:space="0" w:color="D9D9E3"/>
+          <w:left w:val="single" w:sz="2" w:space="5" w:color="D9D9E3"/>
+          <w:bottom w:val="single" w:sz="2" w:space="0" w:color="D9D9E3"/>
+          <w:right w:val="single" w:sz="2" w:space="0" w:color="D9D9E3"/>
+        </w:pBdr>
+        <w:shd w:val="clear" w:color="auto" w:fill="F7F7F8"/>
+        <w:spacing w:after="0" w:line="240" w:lineRule="auto"/>
+        <w:rPr>
+          <w:rFonts w:ascii="Segoe UI" w:hAnsi="Segoe UI" w:cs="Segoe UI"/>
+          <w:color w:val="374151"/>
+        </w:rPr>
+      </w:pPr>
+      <w:r>
+        <w:rPr>
+          <w:rFonts w:ascii="Segoe UI" w:hAnsi="Segoe UI" w:cs="Segoe UI"/>
+          <w:color w:val="374151"/>
+        </w:rPr>
+        <w:t>Once you make a successful API request, you will receive a response containing the requested data in JSON format.</w:t>
+      </w:r>
+    </w:p>
+    <w:p>
+      <w:pPr>
+        <w:numPr>
+          <w:ilvl w:val="1"/>
+          <w:numId w:val="5"/>
+        </w:numPr>
+        <w:pBdr>
+          <w:top w:val="single" w:sz="2" w:space="0" w:color="D9D9E3"/>
+          <w:left w:val="single" w:sz="2" w:space="5" w:color="D9D9E3"/>
+          <w:bottom w:val="single" w:sz="2" w:space="0" w:color="D9D9E3"/>
+          <w:right w:val="single" w:sz="2" w:space="0" w:color="D9D9E3"/>
+        </w:pBdr>
+        <w:shd w:val="clear" w:color="auto" w:fill="F7F7F8"/>
+        <w:spacing w:after="0" w:line="240" w:lineRule="auto"/>
+        <w:rPr>
+          <w:rFonts w:ascii="Segoe UI" w:hAnsi="Segoe UI" w:cs="Segoe UI"/>
+          <w:color w:val="374151"/>
+        </w:rPr>
+      </w:pPr>
+      <w:r>
+        <w:rPr>
+          <w:rFonts w:ascii="Segoe UI" w:hAnsi="Segoe UI" w:cs="Segoe UI"/>
+          <w:color w:val="374151"/>
+        </w:rPr>
+        <w:t xml:space="preserve">It can be on python with request and </w:t>
+      </w:r>
+      <w:proofErr w:type="spellStart"/>
+      <w:r>
+        <w:rPr>
+          <w:rFonts w:ascii="Segoe UI" w:hAnsi="Segoe UI" w:cs="Segoe UI"/>
+          <w:color w:val="374151"/>
+        </w:rPr>
+        <w:t>json</w:t>
+      </w:r>
+      <w:proofErr w:type="spellEnd"/>
+      <w:r>
+        <w:rPr>
+          <w:rFonts w:ascii="Segoe UI" w:hAnsi="Segoe UI" w:cs="Segoe UI"/>
+          <w:color w:val="374151"/>
+        </w:rPr>
+        <w:t xml:space="preserve"> libraries</w:t>
+      </w:r>
+    </w:p>
+    <w:p>
+      <w:pPr>
+        <w:numPr>
+          <w:ilvl w:val="1"/>
+          <w:numId w:val="5"/>
+        </w:numPr>
+        <w:pBdr>
+          <w:top w:val="single" w:sz="2" w:space="0" w:color="D9D9E3"/>
+          <w:left w:val="single" w:sz="2" w:space="5" w:color="D9D9E3"/>
+          <w:bottom w:val="single" w:sz="2" w:space="0" w:color="D9D9E3"/>
+          <w:right w:val="single" w:sz="2" w:space="0" w:color="D9D9E3"/>
+        </w:pBdr>
+        <w:shd w:val="clear" w:color="auto" w:fill="F7F7F8"/>
+        <w:spacing w:after="0" w:line="240" w:lineRule="auto"/>
+        <w:rPr>
+          <w:rFonts w:ascii="Segoe UI" w:hAnsi="Segoe UI" w:cs="Segoe UI"/>
+          <w:color w:val="374151"/>
+        </w:rPr>
+      </w:pPr>
+      <w:r>
+        <w:rPr>
+          <w:rFonts w:ascii="Segoe UI" w:hAnsi="Segoe UI" w:cs="Segoe UI"/>
+          <w:color w:val="374151"/>
+        </w:rPr>
+        <w:t xml:space="preserve">Or in Tableau I </w:t>
+      </w:r>
+      <w:r>
+        <w:rPr>
+          <w:rFonts w:ascii="Segoe UI" w:hAnsi="Segoe UI" w:cs="Segoe UI"/>
+          <w:color w:val="374151"/>
+          <w:shd w:val="clear" w:color="auto" w:fill="F7F7F8"/>
+        </w:rPr>
+        <w:t>can create a custom WDC using JavaScript to define the API endpoint, parameters, and authentication methods.</w:t>
+      </w:r>
+    </w:p>
+    <w:p>
+      <w:pPr>
+        <w:numPr>
+          <w:ilvl w:val="1"/>
+          <w:numId w:val="5"/>
+        </w:numPr>
+        <w:pBdr>
+          <w:top w:val="single" w:sz="2" w:space="0" w:color="D9D9E3"/>
+          <w:left w:val="single" w:sz="2" w:space="5" w:color="D9D9E3"/>
+          <w:bottom w:val="single" w:sz="2" w:space="0" w:color="D9D9E3"/>
+          <w:right w:val="single" w:sz="2" w:space="0" w:color="D9D9E3"/>
+        </w:pBdr>
+        <w:shd w:val="clear" w:color="auto" w:fill="F7F7F8"/>
+        <w:spacing w:after="0" w:line="240" w:lineRule="auto"/>
+        <w:rPr>
+          <w:rFonts w:ascii="Segoe UI" w:hAnsi="Segoe UI" w:cs="Segoe UI"/>
+          <w:color w:val="374151"/>
+        </w:rPr>
+      </w:pPr>
+      <w:r>
+        <w:rPr>
+          <w:rFonts w:ascii="Segoe UI" w:hAnsi="Segoe UI" w:cs="Segoe UI"/>
+          <w:color w:val="374151"/>
+          <w:shd w:val="clear" w:color="auto" w:fill="F7F7F8"/>
+        </w:rPr>
+        <w:t xml:space="preserve">Or </w:t>
+      </w:r>
+      <w:proofErr w:type="gramStart"/>
+      <w:r>
+        <w:rPr>
+          <w:rFonts w:ascii="Segoe UI" w:hAnsi="Segoe UI" w:cs="Segoe UI"/>
+          <w:color w:val="374151"/>
+          <w:shd w:val="clear" w:color="auto" w:fill="F7F7F8"/>
+        </w:rPr>
+        <w:t>specify directly</w:t>
+      </w:r>
+      <w:proofErr w:type="gramEnd"/>
+      <w:r>
+        <w:rPr>
+          <w:rFonts w:ascii="Segoe UI" w:hAnsi="Segoe UI" w:cs="Segoe UI"/>
+          <w:color w:val="374151"/>
+          <w:shd w:val="clear" w:color="auto" w:fill="F7F7F8"/>
+        </w:rPr>
+        <w:t xml:space="preserve"> endpoints and params in </w:t>
+      </w:r>
+      <w:proofErr w:type="spellStart"/>
+      <w:r>
+        <w:rPr>
+          <w:rFonts w:ascii="Segoe UI" w:hAnsi="Segoe UI" w:cs="Segoe UI"/>
+          <w:color w:val="374151"/>
+          <w:shd w:val="clear" w:color="auto" w:fill="F7F7F8"/>
+        </w:rPr>
+        <w:t>PowerBI</w:t>
+      </w:r>
+      <w:proofErr w:type="spellEnd"/>
+      <w:r>
+        <w:rPr>
+          <w:rFonts w:ascii="Segoe UI" w:hAnsi="Segoe UI" w:cs="Segoe UI"/>
+          <w:color w:val="374151"/>
+          <w:shd w:val="clear" w:color="auto" w:fill="F7F7F8"/>
+        </w:rPr>
+        <w:t xml:space="preserve"> for extraction</w:t>
+      </w:r>
+    </w:p>
+    <w:p>
+      <w:pPr>
+        <w:numPr>
+          <w:ilvl w:val="1"/>
+          <w:numId w:val="5"/>
+        </w:numPr>
+        <w:pBdr>
+          <w:top w:val="single" w:sz="2" w:space="0" w:color="D9D9E3"/>
+          <w:left w:val="single" w:sz="2" w:space="5" w:color="D9D9E3"/>
+          <w:bottom w:val="single" w:sz="2" w:space="0" w:color="D9D9E3"/>
+          <w:right w:val="single" w:sz="2" w:space="0" w:color="D9D9E3"/>
+        </w:pBdr>
+        <w:shd w:val="clear" w:color="auto" w:fill="F7F7F8"/>
+        <w:spacing w:after="0" w:line="240" w:lineRule="auto"/>
+        <w:rPr>
+          <w:rFonts w:ascii="Segoe UI" w:hAnsi="Segoe UI" w:cs="Segoe UI"/>
+          <w:color w:val="374151"/>
+        </w:rPr>
+      </w:pPr>
+      <w:r>
+        <w:rPr>
+          <w:rFonts w:ascii="Segoe UI" w:hAnsi="Segoe UI" w:cs="Segoe UI"/>
+          <w:color w:val="374151"/>
+        </w:rPr>
+        <w:t>Extract the relevant information from the response, such as the course IDs and user IDs, as well as any additional details you require.</w:t>
+      </w:r>
+    </w:p>
+    <w:p>
+      <w:pPr>
+        <w:numPr>
+          <w:ilvl w:val="1"/>
+          <w:numId w:val="5"/>
+        </w:numPr>
+        <w:pBdr>
+          <w:top w:val="single" w:sz="2" w:space="0" w:color="D9D9E3"/>
+          <w:left w:val="single" w:sz="2" w:space="5" w:color="D9D9E3"/>
+          <w:bottom w:val="single" w:sz="2" w:space="0" w:color="D9D9E3"/>
+          <w:right w:val="single" w:sz="2" w:space="0" w:color="D9D9E3"/>
+        </w:pBdr>
+        <w:shd w:val="clear" w:color="auto" w:fill="F7F7F8"/>
+        <w:spacing w:after="0" w:line="240" w:lineRule="auto"/>
+        <w:rPr>
+          <w:rFonts w:ascii="Segoe UI" w:hAnsi="Segoe UI" w:cs="Segoe UI"/>
+          <w:color w:val="374151"/>
+        </w:rPr>
+      </w:pPr>
+      <w:r>
+        <w:rPr>
+          <w:rFonts w:ascii="Segoe UI" w:hAnsi="Segoe UI" w:cs="Segoe UI"/>
+          <w:color w:val="374151"/>
+        </w:rPr>
+        <w:t>You can store this extracted data in a suitable format for further processing. Common options include saving it to a database, writing to a file (e.g., CSV, JSON), or using an in-memory data structure.</w:t>
+      </w:r>
+    </w:p>
+    <w:p>
+      <w:pPr>
+        <w:pStyle w:val="NormalWeb"/>
+        <w:numPr>
+          <w:ilvl w:val="0"/>
+          <w:numId w:val="5"/>
+        </w:numPr>
+        <w:pBdr>
+          <w:top w:val="single" w:sz="2" w:space="0" w:color="D9D9E3"/>
+          <w:left w:val="single" w:sz="2" w:space="5" w:color="D9D9E3"/>
+          <w:bottom w:val="single" w:sz="2" w:space="0" w:color="D9D9E3"/>
+          <w:right w:val="single" w:sz="2" w:space="0" w:color="D9D9E3"/>
+        </w:pBdr>
+        <w:shd w:val="clear" w:color="auto" w:fill="F7F7F8"/>
+        <w:spacing w:before="0" w:beforeAutospacing="0" w:after="0" w:afterAutospacing="0"/>
+        <w:rPr>
+          <w:rFonts w:ascii="Segoe UI" w:hAnsi="Segoe UI" w:cs="Segoe UI"/>
+          <w:color w:val="374151"/>
+        </w:rPr>
+      </w:pPr>
+      <w:r>
+        <w:rPr>
+          <w:rFonts w:ascii="Segoe UI" w:hAnsi="Segoe UI" w:cs="Segoe UI"/>
+          <w:color w:val="374151"/>
+        </w:rPr>
+        <w:t>Data Transformation and Visualization:</w:t>
+      </w:r>
+      <w:r>
+        <w:rPr>
+          <w:rFonts w:ascii="Segoe UI" w:hAnsi="Segoe UI" w:cs="Segoe UI"/>
+          <w:color w:val="374151"/>
+          <w:lang w:val="en-US"/>
+        </w:rPr>
+        <w:t xml:space="preserve"> load and then transform</w:t>
+      </w:r>
+    </w:p>
+    <w:p>
+      <w:pPr>
+        <w:numPr>
+          <w:ilvl w:val="1"/>
+          <w:numId w:val="5"/>
+        </w:numPr>
+        <w:pBdr>
+          <w:top w:val="single" w:sz="2" w:space="0" w:color="D9D9E3"/>
+          <w:left w:val="single" w:sz="2" w:space="5" w:color="D9D9E3"/>
+          <w:bottom w:val="single" w:sz="2" w:space="0" w:color="D9D9E3"/>
+          <w:right w:val="single" w:sz="2" w:space="0" w:color="D9D9E3"/>
+        </w:pBdr>
+        <w:shd w:val="clear" w:color="auto" w:fill="F7F7F8"/>
+        <w:spacing w:after="0" w:line="240" w:lineRule="auto"/>
+        <w:rPr>
+          <w:rFonts w:ascii="Segoe UI" w:hAnsi="Segoe UI" w:cs="Segoe UI"/>
+          <w:color w:val="374151"/>
+        </w:rPr>
+      </w:pPr>
+      <w:r>
+        <w:rPr>
+          <w:rFonts w:ascii="Segoe UI" w:hAnsi="Segoe UI" w:cs="Segoe UI"/>
+          <w:color w:val="374151"/>
+        </w:rPr>
+        <w:t>After extracting the required data, you can perform any necessary transformations to prepare it for visualization.</w:t>
+      </w:r>
+    </w:p>
+    <w:p>
+      <w:pPr>
+        <w:numPr>
+          <w:ilvl w:val="1"/>
+          <w:numId w:val="5"/>
+        </w:numPr>
+        <w:pBdr>
+          <w:top w:val="single" w:sz="2" w:space="0" w:color="D9D9E3"/>
+          <w:left w:val="single" w:sz="2" w:space="5" w:color="D9D9E3"/>
+          <w:bottom w:val="single" w:sz="2" w:space="0" w:color="D9D9E3"/>
+          <w:right w:val="single" w:sz="2" w:space="0" w:color="D9D9E3"/>
+        </w:pBdr>
+        <w:shd w:val="clear" w:color="auto" w:fill="F7F7F8"/>
+        <w:spacing w:after="0" w:line="240" w:lineRule="auto"/>
+        <w:rPr>
+          <w:rFonts w:ascii="Segoe UI" w:hAnsi="Segoe UI" w:cs="Segoe UI"/>
+          <w:color w:val="374151"/>
+        </w:rPr>
+      </w:pPr>
+      <w:r>
+        <w:rPr>
+          <w:rFonts w:ascii="Segoe UI" w:hAnsi="Segoe UI" w:cs="Segoe UI"/>
+          <w:color w:val="374151"/>
+        </w:rPr>
+        <w:t xml:space="preserve">Depending on your preferred visualization tool or framework (e.g., Tableau, Power BI, Python libraries like Matplotlib or </w:t>
+      </w:r>
+      <w:proofErr w:type="spellStart"/>
+      <w:r>
+        <w:rPr>
+          <w:rFonts w:ascii="Segoe UI" w:hAnsi="Segoe UI" w:cs="Segoe UI"/>
+          <w:color w:val="374151"/>
+        </w:rPr>
+        <w:t>Plotly</w:t>
+      </w:r>
+      <w:proofErr w:type="spellEnd"/>
+      <w:r>
+        <w:rPr>
+          <w:rFonts w:ascii="Segoe UI" w:hAnsi="Segoe UI" w:cs="Segoe UI"/>
+          <w:color w:val="374151"/>
+        </w:rPr>
+        <w:t>), you can load the extracted data and apply the appropriate transformations.</w:t>
+      </w:r>
+    </w:p>
+    <w:p>
+      <w:pPr>
+        <w:numPr>
+          <w:ilvl w:val="1"/>
+          <w:numId w:val="5"/>
+        </w:numPr>
+        <w:pBdr>
+          <w:top w:val="single" w:sz="2" w:space="0" w:color="D9D9E3"/>
+          <w:left w:val="single" w:sz="2" w:space="5" w:color="D9D9E3"/>
+          <w:bottom w:val="single" w:sz="2" w:space="0" w:color="D9D9E3"/>
+          <w:right w:val="single" w:sz="2" w:space="0" w:color="D9D9E3"/>
+        </w:pBdr>
+        <w:shd w:val="clear" w:color="auto" w:fill="F7F7F8"/>
+        <w:spacing w:after="0" w:line="240" w:lineRule="auto"/>
+        <w:rPr>
+          <w:rFonts w:ascii="Segoe UI" w:hAnsi="Segoe UI" w:cs="Segoe UI"/>
+          <w:color w:val="374151"/>
+        </w:rPr>
+      </w:pPr>
+      <w:r>
+        <w:rPr>
+          <w:rFonts w:ascii="Segoe UI" w:hAnsi="Segoe UI" w:cs="Segoe UI"/>
+          <w:color w:val="374151"/>
+        </w:rPr>
+        <w:t>Transform the data into a format suitable for your chosen visualization tool (e.g., data frames, structured queries, or other required input formats).</w:t>
+      </w:r>
+    </w:p>
+    <w:p>
+      <w:pPr>
+        <w:numPr>
+          <w:ilvl w:val="1"/>
+          <w:numId w:val="5"/>
+        </w:numPr>
+        <w:pBdr>
+          <w:top w:val="single" w:sz="2" w:space="0" w:color="D9D9E3"/>
+          <w:left w:val="single" w:sz="2" w:space="5" w:color="D9D9E3"/>
+          <w:bottom w:val="single" w:sz="2" w:space="0" w:color="D9D9E3"/>
+          <w:right w:val="single" w:sz="2" w:space="0" w:color="D9D9E3"/>
+        </w:pBdr>
+        <w:shd w:val="clear" w:color="auto" w:fill="F7F7F8"/>
+        <w:spacing w:after="0" w:line="240" w:lineRule="auto"/>
+        <w:rPr>
+          <w:rFonts w:ascii="Segoe UI" w:hAnsi="Segoe UI" w:cs="Segoe UI"/>
+          <w:color w:val="374151"/>
+        </w:rPr>
+      </w:pPr>
+      <w:r>
+        <w:rPr>
+          <w:rFonts w:ascii="Segoe UI" w:hAnsi="Segoe UI" w:cs="Segoe UI"/>
+          <w:color w:val="374151"/>
+        </w:rPr>
+        <w:t>Use the capabilities of your chosen visualization tool to create the desired visual representations of the course enrollment data.</w:t>
+      </w:r>
+    </w:p>
+    <w:p/>
+    <w:p/>
+    <w:p>
+      <w:pPr>
+        <w:pStyle w:val="NormalWeb"/>
+        <w:numPr>
+          <w:ilvl w:val="0"/>
+          <w:numId w:val="2"/>
+        </w:numPr>
+        <w:pBdr>
+          <w:top w:val="single" w:sz="2" w:space="0" w:color="D9D9E3"/>
+          <w:left w:val="single" w:sz="2" w:space="5" w:color="D9D9E3"/>
+          <w:bottom w:val="single" w:sz="2" w:space="0" w:color="D9D9E3"/>
+          <w:right w:val="single" w:sz="2" w:space="0" w:color="D9D9E3"/>
+        </w:pBdr>
+        <w:shd w:val="clear" w:color="auto" w:fill="F7F7F8"/>
+        <w:spacing w:before="0" w:beforeAutospacing="0" w:after="0" w:afterAutospacing="0"/>
+        <w:rPr>
+          <w:rFonts w:ascii="Segoe UI" w:hAnsi="Segoe UI" w:cs="Segoe UI"/>
+          <w:color w:val="374151"/>
+        </w:rPr>
+      </w:pPr>
+      <w:r>
+        <w:rPr>
+          <w:rFonts w:ascii="Segoe UI" w:hAnsi="Segoe UI" w:cs="Segoe UI"/>
+          <w:color w:val="374151"/>
+        </w:rPr>
+        <w:lastRenderedPageBreak/>
         <w:t>Authentication: Obtain an access token or API key to authenticate your requests to the Canvas API. Refer to the Canvas API documentation or contact your Canvas administrator to learn how to generate an access token.</w:t>
+      </w:r>
+      <w:r>
+        <w:rPr>
+          <w:rFonts w:ascii="Segoe UI" w:hAnsi="Segoe UI" w:cs="Segoe UI"/>
+          <w:color w:val="374151"/>
+          <w:lang w:val="en-US"/>
+        </w:rPr>
+        <w:t xml:space="preserve"> </w:t>
       </w:r>
     </w:p>
     <w:p>
@@ -477,6 +1842,7 @@
           <w:rFonts w:ascii="Segoe UI" w:hAnsi="Segoe UI" w:cs="Segoe UI"/>
           <w:color w:val="374151"/>
         </w:rPr>
+        <w:lastRenderedPageBreak/>
         <w:t>Data Loading: Load the transformed data into the target system, such as a database, data warehouse, or analytics platform. The loading process may include creating tables, defining schemas, and inserting or updating records.</w:t>
       </w:r>
     </w:p>
@@ -650,13 +2016,217 @@
     </w:p>
     <w:p>
       <w:pPr>
+        <w:pStyle w:val="NormalWeb"/>
+        <w:numPr>
+          <w:ilvl w:val="0"/>
+          <w:numId w:val="3"/>
+        </w:numPr>
+        <w:pBdr>
+          <w:top w:val="single" w:sz="2" w:space="0" w:color="D9D9E3"/>
+          <w:left w:val="single" w:sz="2" w:space="5" w:color="D9D9E3"/>
+          <w:bottom w:val="single" w:sz="2" w:space="0" w:color="D9D9E3"/>
+          <w:right w:val="single" w:sz="2" w:space="0" w:color="D9D9E3"/>
+        </w:pBdr>
+        <w:shd w:val="clear" w:color="auto" w:fill="F7F7F8"/>
+        <w:spacing w:before="0" w:beforeAutospacing="0" w:after="0" w:afterAutospacing="0"/>
+        <w:rPr>
+          <w:rFonts w:ascii="Segoe UI" w:hAnsi="Segoe UI" w:cs="Segoe UI"/>
+          <w:color w:val="374151"/>
+        </w:rPr>
+      </w:pPr>
+      <w:r>
+        <w:rPr>
+          <w:rFonts w:ascii="Segoe UI" w:hAnsi="Segoe UI" w:cs="Segoe UI"/>
+          <w:color w:val="374151"/>
+        </w:rPr>
+        <w:t>User Demographics: Retrieving demographic information about the users, such as age, gender, location, educational background, or job title, can provide insights into the characteristics of the learner population. This information can be useful for analyzing learning patterns, personalizing course offerings, or identifying target audiences for specific courses.</w:t>
+      </w:r>
+    </w:p>
+    <w:p>
+      <w:pPr>
+        <w:pStyle w:val="NormalWeb"/>
+        <w:numPr>
+          <w:ilvl w:val="0"/>
+          <w:numId w:val="3"/>
+        </w:numPr>
+        <w:pBdr>
+          <w:top w:val="single" w:sz="2" w:space="0" w:color="D9D9E3"/>
+          <w:left w:val="single" w:sz="2" w:space="5" w:color="D9D9E3"/>
+          <w:bottom w:val="single" w:sz="2" w:space="0" w:color="D9D9E3"/>
+          <w:right w:val="single" w:sz="2" w:space="0" w:color="D9D9E3"/>
+        </w:pBdr>
+        <w:shd w:val="clear" w:color="auto" w:fill="F7F7F8"/>
+        <w:spacing w:before="0" w:beforeAutospacing="0" w:after="0" w:afterAutospacing="0"/>
+        <w:rPr>
+          <w:rFonts w:ascii="Segoe UI" w:hAnsi="Segoe UI" w:cs="Segoe UI"/>
+          <w:color w:val="374151"/>
+        </w:rPr>
+      </w:pPr>
+      <w:r>
+        <w:rPr>
+          <w:rFonts w:ascii="Segoe UI" w:hAnsi="Segoe UI" w:cs="Segoe UI"/>
+          <w:color w:val="374151"/>
+        </w:rPr>
+        <w:t>Course Completion Data: Tracking course completion data, including the percentage of users who completed each course, the average completion time, or the completion rate over time, can help evaluate the effectiveness and engagement of the courses. It provides insights into learner behavior, course difficulty, or potential areas for improvement in the course design or content.</w:t>
+      </w:r>
+    </w:p>
+    <w:p>
+      <w:pPr>
+        <w:pStyle w:val="NormalWeb"/>
+        <w:numPr>
+          <w:ilvl w:val="0"/>
+          <w:numId w:val="3"/>
+        </w:numPr>
+        <w:pBdr>
+          <w:top w:val="single" w:sz="2" w:space="0" w:color="D9D9E3"/>
+          <w:left w:val="single" w:sz="2" w:space="5" w:color="D9D9E3"/>
+          <w:bottom w:val="single" w:sz="2" w:space="0" w:color="D9D9E3"/>
+          <w:right w:val="single" w:sz="2" w:space="0" w:color="D9D9E3"/>
+        </w:pBdr>
+        <w:shd w:val="clear" w:color="auto" w:fill="F7F7F8"/>
+        <w:spacing w:before="0" w:beforeAutospacing="0" w:after="0" w:afterAutospacing="0"/>
+        <w:rPr>
+          <w:rFonts w:ascii="Segoe UI" w:hAnsi="Segoe UI" w:cs="Segoe UI"/>
+          <w:color w:val="374151"/>
+        </w:rPr>
+      </w:pPr>
+      <w:r>
+        <w:rPr>
+          <w:rFonts w:ascii="Segoe UI" w:hAnsi="Segoe UI" w:cs="Segoe UI"/>
+          <w:color w:val="374151"/>
+        </w:rPr>
+        <w:t>Assessment Results: Capturing assessment results, such as quizzes, tests, or assignments, allows for analyzing the performance and learning outcomes of the users. It helps identify areas where learners excel or struggle, evaluate the effectiveness of assessments, and make data-driven decisions for course improvements or individualized feedback.</w:t>
+      </w:r>
+    </w:p>
+    <w:p>
+      <w:pPr>
+        <w:pStyle w:val="NormalWeb"/>
+        <w:numPr>
+          <w:ilvl w:val="0"/>
+          <w:numId w:val="3"/>
+        </w:numPr>
+        <w:pBdr>
+          <w:top w:val="single" w:sz="2" w:space="0" w:color="D9D9E3"/>
+          <w:left w:val="single" w:sz="2" w:space="5" w:color="D9D9E3"/>
+          <w:bottom w:val="single" w:sz="2" w:space="0" w:color="D9D9E3"/>
+          <w:right w:val="single" w:sz="2" w:space="0" w:color="D9D9E3"/>
+        </w:pBdr>
+        <w:shd w:val="clear" w:color="auto" w:fill="F7F7F8"/>
+        <w:spacing w:before="0" w:beforeAutospacing="0" w:after="0" w:afterAutospacing="0"/>
+        <w:rPr>
+          <w:rFonts w:ascii="Segoe UI" w:hAnsi="Segoe UI" w:cs="Segoe UI"/>
+          <w:color w:val="374151"/>
+        </w:rPr>
+      </w:pPr>
+      <w:r>
+        <w:rPr>
+          <w:rFonts w:ascii="Segoe UI" w:hAnsi="Segoe UI" w:cs="Segoe UI"/>
+          <w:color w:val="374151"/>
+        </w:rPr>
+        <w:t xml:space="preserve">User Interactions: Collecting data on user interactions within the learning management system, such as login patterns, course access frequency, time spent on each course page, or discussion forum participation, can provide valuable </w:t>
+      </w:r>
+      <w:r>
+        <w:rPr>
+          <w:rFonts w:ascii="Segoe UI" w:hAnsi="Segoe UI" w:cs="Segoe UI"/>
+          <w:color w:val="374151"/>
+        </w:rPr>
+        <w:lastRenderedPageBreak/>
+        <w:t>insights into user engagement and learning behaviors. Analyzing these interactions can help identify active learners, popular course materials, or areas where learners need additional support.</w:t>
+      </w:r>
+    </w:p>
+    <w:p>
+      <w:pPr>
+        <w:pStyle w:val="NormalWeb"/>
+        <w:numPr>
+          <w:ilvl w:val="0"/>
+          <w:numId w:val="3"/>
+        </w:numPr>
+        <w:pBdr>
+          <w:top w:val="single" w:sz="2" w:space="0" w:color="D9D9E3"/>
+          <w:left w:val="single" w:sz="2" w:space="5" w:color="D9D9E3"/>
+          <w:bottom w:val="single" w:sz="2" w:space="0" w:color="D9D9E3"/>
+          <w:right w:val="single" w:sz="2" w:space="0" w:color="D9D9E3"/>
+        </w:pBdr>
+        <w:shd w:val="clear" w:color="auto" w:fill="F7F7F8"/>
+        <w:spacing w:before="0" w:beforeAutospacing="0" w:after="0" w:afterAutospacing="0"/>
+        <w:rPr>
+          <w:rFonts w:ascii="Segoe UI" w:hAnsi="Segoe UI" w:cs="Segoe UI"/>
+          <w:color w:val="374151"/>
+        </w:rPr>
+      </w:pPr>
+      <w:r>
+        <w:rPr>
+          <w:rFonts w:ascii="Segoe UI" w:hAnsi="Segoe UI" w:cs="Segoe UI"/>
+          <w:color w:val="374151"/>
+        </w:rPr>
+        <w:t>Course Feedback and Ratings: Gathering feedback and ratings from users about their learning experiences, course satisfaction, or specific course elements can provide valuable insights into the quality and effectiveness of the courses. It helps identify strengths and weaknesses, areas for improvement, and can guide future course development or modifications.</w:t>
+      </w:r>
+    </w:p>
+    <w:p>
+      <w:pPr>
+        <w:pStyle w:val="NormalWeb"/>
+        <w:numPr>
+          <w:ilvl w:val="0"/>
+          <w:numId w:val="3"/>
+        </w:numPr>
+        <w:pBdr>
+          <w:top w:val="single" w:sz="2" w:space="0" w:color="D9D9E3"/>
+          <w:left w:val="single" w:sz="2" w:space="5" w:color="D9D9E3"/>
+          <w:bottom w:val="single" w:sz="2" w:space="0" w:color="D9D9E3"/>
+          <w:right w:val="single" w:sz="2" w:space="0" w:color="D9D9E3"/>
+        </w:pBdr>
+        <w:shd w:val="clear" w:color="auto" w:fill="F7F7F8"/>
+        <w:spacing w:before="0" w:beforeAutospacing="0" w:after="0" w:afterAutospacing="0"/>
+        <w:rPr>
+          <w:rFonts w:ascii="Segoe UI" w:hAnsi="Segoe UI" w:cs="Segoe UI"/>
+          <w:color w:val="374151"/>
+        </w:rPr>
+      </w:pPr>
+      <w:r>
+        <w:rPr>
+          <w:rFonts w:ascii="Segoe UI" w:hAnsi="Segoe UI" w:cs="Segoe UI"/>
+          <w:color w:val="374151"/>
+        </w:rPr>
+        <w:t>Learning Analytics: Incorporating learning analytics data, such as clickstream data, social network analysis, or sentiment analysis from discussion forums, can provide deeper insights into user behavior, collaboration patterns, or sentiment trends. These advanced analytics techniques help identify hidden patterns, predict learner outcomes, or personalize learning experiences.</w:t>
+      </w:r>
+    </w:p>
+    <w:p>
+      <w:pPr>
+        <w:pStyle w:val="NormalWeb"/>
+        <w:numPr>
+          <w:ilvl w:val="0"/>
+          <w:numId w:val="3"/>
+        </w:numPr>
+        <w:pBdr>
+          <w:top w:val="single" w:sz="2" w:space="0" w:color="D9D9E3"/>
+          <w:left w:val="single" w:sz="2" w:space="5" w:color="D9D9E3"/>
+          <w:bottom w:val="single" w:sz="2" w:space="0" w:color="D9D9E3"/>
+          <w:right w:val="single" w:sz="2" w:space="0" w:color="D9D9E3"/>
+        </w:pBdr>
+        <w:shd w:val="clear" w:color="auto" w:fill="F7F7F8"/>
+        <w:spacing w:before="0" w:beforeAutospacing="0" w:after="0" w:afterAutospacing="0"/>
+        <w:rPr>
+          <w:rFonts w:ascii="Segoe UI" w:hAnsi="Segoe UI" w:cs="Segoe UI"/>
+          <w:color w:val="374151"/>
+        </w:rPr>
+      </w:pPr>
+      <w:r>
+        <w:rPr>
+          <w:rFonts w:ascii="Segoe UI" w:hAnsi="Segoe UI" w:cs="Segoe UI"/>
+          <w:color w:val="374151"/>
+        </w:rPr>
+        <w:t>Instructor Data: Including information about instructors, such as their qualifications, teaching experience, or user ratings, can provide additional context for understanding course quality and learner satisfaction. It allows for analyzing the impact of instructor characteristics on course outcomes or identifying highly effective instructors.</w:t>
+      </w:r>
+    </w:p>
+    <w:p>
+      <w:pPr>
         <w:rPr>
           <w:lang w:val="en-TH"/>
         </w:rPr>
       </w:pPr>
     </w:p>
     <w:sectPr>
-      <w:footerReference w:type="default" r:id="rId8"/>
+      <w:footerReference w:type="default" r:id="rId10"/>
       <w:pgSz w:w="12240" w:h="15840"/>
       <w:pgMar w:top="1440" w:right="1440" w:bottom="1440" w:left="1440" w:header="720" w:footer="720" w:gutter="0"/>
       <w:cols w:space="720"/>
@@ -957,6 +2527,236 @@
     </w:lvl>
   </w:abstractNum>
   <w:abstractNum w:abstractNumId="1" w15:restartNumberingAfterBreak="0">
+    <w:nsid w:val="272032B8"/>
+    <w:multiLevelType w:val="multilevel"/>
+    <w:tmpl w:val="00589E2C"/>
+    <w:lvl w:ilvl="0">
+      <w:start w:val="1"/>
+      <w:numFmt w:val="decimal"/>
+      <w:lvlText w:val="%1."/>
+      <w:lvlJc w:val="left"/>
+      <w:pPr>
+        <w:tabs>
+          <w:tab w:val="num" w:pos="720"/>
+        </w:tabs>
+        <w:ind w:left="720" w:hanging="360"/>
+      </w:pPr>
+    </w:lvl>
+    <w:lvl w:ilvl="1" w:tentative="1">
+      <w:start w:val="1"/>
+      <w:numFmt w:val="decimal"/>
+      <w:lvlText w:val="%2."/>
+      <w:lvlJc w:val="left"/>
+      <w:pPr>
+        <w:tabs>
+          <w:tab w:val="num" w:pos="1440"/>
+        </w:tabs>
+        <w:ind w:left="1440" w:hanging="360"/>
+      </w:pPr>
+    </w:lvl>
+    <w:lvl w:ilvl="2" w:tentative="1">
+      <w:start w:val="1"/>
+      <w:numFmt w:val="decimal"/>
+      <w:lvlText w:val="%3."/>
+      <w:lvlJc w:val="left"/>
+      <w:pPr>
+        <w:tabs>
+          <w:tab w:val="num" w:pos="2160"/>
+        </w:tabs>
+        <w:ind w:left="2160" w:hanging="360"/>
+      </w:pPr>
+    </w:lvl>
+    <w:lvl w:ilvl="3" w:tentative="1">
+      <w:start w:val="1"/>
+      <w:numFmt w:val="decimal"/>
+      <w:lvlText w:val="%4."/>
+      <w:lvlJc w:val="left"/>
+      <w:pPr>
+        <w:tabs>
+          <w:tab w:val="num" w:pos="2880"/>
+        </w:tabs>
+        <w:ind w:left="2880" w:hanging="360"/>
+      </w:pPr>
+    </w:lvl>
+    <w:lvl w:ilvl="4" w:tentative="1">
+      <w:start w:val="1"/>
+      <w:numFmt w:val="decimal"/>
+      <w:lvlText w:val="%5."/>
+      <w:lvlJc w:val="left"/>
+      <w:pPr>
+        <w:tabs>
+          <w:tab w:val="num" w:pos="3600"/>
+        </w:tabs>
+        <w:ind w:left="3600" w:hanging="360"/>
+      </w:pPr>
+    </w:lvl>
+    <w:lvl w:ilvl="5" w:tentative="1">
+      <w:start w:val="1"/>
+      <w:numFmt w:val="decimal"/>
+      <w:lvlText w:val="%6."/>
+      <w:lvlJc w:val="left"/>
+      <w:pPr>
+        <w:tabs>
+          <w:tab w:val="num" w:pos="4320"/>
+        </w:tabs>
+        <w:ind w:left="4320" w:hanging="360"/>
+      </w:pPr>
+    </w:lvl>
+    <w:lvl w:ilvl="6" w:tentative="1">
+      <w:start w:val="1"/>
+      <w:numFmt w:val="decimal"/>
+      <w:lvlText w:val="%7."/>
+      <w:lvlJc w:val="left"/>
+      <w:pPr>
+        <w:tabs>
+          <w:tab w:val="num" w:pos="5040"/>
+        </w:tabs>
+        <w:ind w:left="5040" w:hanging="360"/>
+      </w:pPr>
+    </w:lvl>
+    <w:lvl w:ilvl="7" w:tentative="1">
+      <w:start w:val="1"/>
+      <w:numFmt w:val="decimal"/>
+      <w:lvlText w:val="%8."/>
+      <w:lvlJc w:val="left"/>
+      <w:pPr>
+        <w:tabs>
+          <w:tab w:val="num" w:pos="5760"/>
+        </w:tabs>
+        <w:ind w:left="5760" w:hanging="360"/>
+      </w:pPr>
+    </w:lvl>
+    <w:lvl w:ilvl="8" w:tentative="1">
+      <w:start w:val="1"/>
+      <w:numFmt w:val="decimal"/>
+      <w:lvlText w:val="%9."/>
+      <w:lvlJc w:val="left"/>
+      <w:pPr>
+        <w:tabs>
+          <w:tab w:val="num" w:pos="6480"/>
+        </w:tabs>
+        <w:ind w:left="6480" w:hanging="360"/>
+      </w:pPr>
+    </w:lvl>
+  </w:abstractNum>
+  <w:abstractNum w:abstractNumId="2" w15:restartNumberingAfterBreak="0">
+    <w:nsid w:val="296C5D3F"/>
+    <w:multiLevelType w:val="multilevel"/>
+    <w:tmpl w:val="F38016AC"/>
+    <w:lvl w:ilvl="0">
+      <w:start w:val="1"/>
+      <w:numFmt w:val="decimal"/>
+      <w:lvlText w:val="%1."/>
+      <w:lvlJc w:val="left"/>
+      <w:pPr>
+        <w:tabs>
+          <w:tab w:val="num" w:pos="720"/>
+        </w:tabs>
+        <w:ind w:left="720" w:hanging="360"/>
+      </w:pPr>
+    </w:lvl>
+    <w:lvl w:ilvl="1">
+      <w:start w:val="1"/>
+      <w:numFmt w:val="bullet"/>
+      <w:lvlText w:val=""/>
+      <w:lvlJc w:val="left"/>
+      <w:pPr>
+        <w:tabs>
+          <w:tab w:val="num" w:pos="1440"/>
+        </w:tabs>
+        <w:ind w:left="1440" w:hanging="360"/>
+      </w:pPr>
+      <w:rPr>
+        <w:rFonts w:ascii="Symbol" w:hAnsi="Symbol" w:hint="default"/>
+        <w:sz w:val="20"/>
+      </w:rPr>
+    </w:lvl>
+    <w:lvl w:ilvl="2" w:tentative="1">
+      <w:start w:val="1"/>
+      <w:numFmt w:val="decimal"/>
+      <w:lvlText w:val="%3."/>
+      <w:lvlJc w:val="left"/>
+      <w:pPr>
+        <w:tabs>
+          <w:tab w:val="num" w:pos="2160"/>
+        </w:tabs>
+        <w:ind w:left="2160" w:hanging="360"/>
+      </w:pPr>
+    </w:lvl>
+    <w:lvl w:ilvl="3" w:tentative="1">
+      <w:start w:val="1"/>
+      <w:numFmt w:val="decimal"/>
+      <w:lvlText w:val="%4."/>
+      <w:lvlJc w:val="left"/>
+      <w:pPr>
+        <w:tabs>
+          <w:tab w:val="num" w:pos="2880"/>
+        </w:tabs>
+        <w:ind w:left="2880" w:hanging="360"/>
+      </w:pPr>
+    </w:lvl>
+    <w:lvl w:ilvl="4" w:tentative="1">
+      <w:start w:val="1"/>
+      <w:numFmt w:val="decimal"/>
+      <w:lvlText w:val="%5."/>
+      <w:lvlJc w:val="left"/>
+      <w:pPr>
+        <w:tabs>
+          <w:tab w:val="num" w:pos="3600"/>
+        </w:tabs>
+        <w:ind w:left="3600" w:hanging="360"/>
+      </w:pPr>
+    </w:lvl>
+    <w:lvl w:ilvl="5" w:tentative="1">
+      <w:start w:val="1"/>
+      <w:numFmt w:val="decimal"/>
+      <w:lvlText w:val="%6."/>
+      <w:lvlJc w:val="left"/>
+      <w:pPr>
+        <w:tabs>
+          <w:tab w:val="num" w:pos="4320"/>
+        </w:tabs>
+        <w:ind w:left="4320" w:hanging="360"/>
+      </w:pPr>
+    </w:lvl>
+    <w:lvl w:ilvl="6" w:tentative="1">
+      <w:start w:val="1"/>
+      <w:numFmt w:val="decimal"/>
+      <w:lvlText w:val="%7."/>
+      <w:lvlJc w:val="left"/>
+      <w:pPr>
+        <w:tabs>
+          <w:tab w:val="num" w:pos="5040"/>
+        </w:tabs>
+        <w:ind w:left="5040" w:hanging="360"/>
+      </w:pPr>
+    </w:lvl>
+    <w:lvl w:ilvl="7" w:tentative="1">
+      <w:start w:val="1"/>
+      <w:numFmt w:val="decimal"/>
+      <w:lvlText w:val="%8."/>
+      <w:lvlJc w:val="left"/>
+      <w:pPr>
+        <w:tabs>
+          <w:tab w:val="num" w:pos="5760"/>
+        </w:tabs>
+        <w:ind w:left="5760" w:hanging="360"/>
+      </w:pPr>
+    </w:lvl>
+    <w:lvl w:ilvl="8" w:tentative="1">
+      <w:start w:val="1"/>
+      <w:numFmt w:val="decimal"/>
+      <w:lvlText w:val="%9."/>
+      <w:lvlJc w:val="left"/>
+      <w:pPr>
+        <w:tabs>
+          <w:tab w:val="num" w:pos="6480"/>
+        </w:tabs>
+        <w:ind w:left="6480" w:hanging="360"/>
+      </w:pPr>
+    </w:lvl>
+  </w:abstractNum>
+  <w:abstractNum w:abstractNumId="3" w15:restartNumberingAfterBreak="0">
     <w:nsid w:val="3DAC2F8F"/>
     <w:multiLevelType w:val="hybridMultilevel"/>
     <w:tmpl w:val="BA12CA16"/>
@@ -1068,7 +2868,7 @@
       </w:rPr>
     </w:lvl>
   </w:abstractNum>
-  <w:abstractNum w:abstractNumId="2" w15:restartNumberingAfterBreak="0">
+  <w:abstractNum w:abstractNumId="4" w15:restartNumberingAfterBreak="0">
     <w:nsid w:val="6F1958CB"/>
     <w:multiLevelType w:val="multilevel"/>
     <w:tmpl w:val="71F8D094"/>
@@ -1182,13 +2982,19 @@
     </w:lvl>
   </w:abstractNum>
   <w:num w:numId="1" w16cid:durableId="1954556057">
-    <w:abstractNumId w:val="1"/>
+    <w:abstractNumId w:val="3"/>
   </w:num>
   <w:num w:numId="2" w16cid:durableId="2016691887">
-    <w:abstractNumId w:val="2"/>
+    <w:abstractNumId w:val="4"/>
   </w:num>
   <w:num w:numId="3" w16cid:durableId="1394963048">
     <w:abstractNumId w:val="0"/>
+  </w:num>
+  <w:num w:numId="4" w16cid:durableId="1710179678">
+    <w:abstractNumId w:val="1"/>
+  </w:num>
+  <w:num w:numId="5" w16cid:durableId="2144536458">
+    <w:abstractNumId w:val="2"/>
   </w:num>
 </w:numbering>
 </file>
@@ -1613,6 +3419,52 @@
       <w:szCs w:val="40"/>
     </w:rPr>
   </w:style>
+  <w:style w:type="paragraph" w:styleId="Heading2">
+    <w:name w:val="heading 2"/>
+    <w:basedOn w:val="Normal"/>
+    <w:next w:val="Normal"/>
+    <w:link w:val="Heading2Char"/>
+    <w:uiPriority w:val="9"/>
+    <w:semiHidden/>
+    <w:unhideWhenUsed/>
+    <w:qFormat/>
+    <w:rsid w:val="00A25DEA"/>
+    <w:pPr>
+      <w:keepNext/>
+      <w:keepLines/>
+      <w:spacing w:before="40" w:after="0"/>
+      <w:outlineLvl w:val="1"/>
+    </w:pPr>
+    <w:rPr>
+      <w:rFonts w:asciiTheme="majorHAnsi" w:eastAsiaTheme="majorEastAsia" w:hAnsiTheme="majorHAnsi" w:cstheme="majorBidi"/>
+      <w:color w:val="2F5496" w:themeColor="accent1" w:themeShade="BF"/>
+      <w:sz w:val="26"/>
+      <w:szCs w:val="33"/>
+    </w:rPr>
+  </w:style>
+  <w:style w:type="paragraph" w:styleId="Heading3">
+    <w:name w:val="heading 3"/>
+    <w:basedOn w:val="Normal"/>
+    <w:next w:val="Normal"/>
+    <w:link w:val="Heading3Char"/>
+    <w:uiPriority w:val="9"/>
+    <w:semiHidden/>
+    <w:unhideWhenUsed/>
+    <w:qFormat/>
+    <w:rsid w:val="00A25DEA"/>
+    <w:pPr>
+      <w:keepNext/>
+      <w:keepLines/>
+      <w:spacing w:before="40" w:after="0"/>
+      <w:outlineLvl w:val="2"/>
+    </w:pPr>
+    <w:rPr>
+      <w:rFonts w:asciiTheme="majorHAnsi" w:eastAsiaTheme="majorEastAsia" w:hAnsiTheme="majorHAnsi" w:cstheme="majorBidi"/>
+      <w:color w:val="1F3763" w:themeColor="accent1" w:themeShade="7F"/>
+      <w:sz w:val="24"/>
+      <w:szCs w:val="30"/>
+    </w:rPr>
+  </w:style>
   <w:style w:type="character" w:default="1" w:styleId="DefaultParagraphFont">
     <w:name w:val="Default Paragraph Font"/>
     <w:uiPriority w:val="1"/>
@@ -1771,6 +3623,34 @@
       <w:rFonts w:ascii="Courier New" w:eastAsia="Times New Roman" w:hAnsi="Courier New" w:cs="Courier New"/>
       <w:sz w:val="20"/>
       <w:szCs w:val="20"/>
+    </w:rPr>
+  </w:style>
+  <w:style w:type="character" w:customStyle="1" w:styleId="Heading2Char">
+    <w:name w:val="Heading 2 Char"/>
+    <w:basedOn w:val="DefaultParagraphFont"/>
+    <w:link w:val="Heading2"/>
+    <w:uiPriority w:val="9"/>
+    <w:semiHidden/>
+    <w:rsid w:val="00A25DEA"/>
+    <w:rPr>
+      <w:rFonts w:asciiTheme="majorHAnsi" w:eastAsiaTheme="majorEastAsia" w:hAnsiTheme="majorHAnsi" w:cstheme="majorBidi"/>
+      <w:color w:val="2F5496" w:themeColor="accent1" w:themeShade="BF"/>
+      <w:sz w:val="26"/>
+      <w:szCs w:val="33"/>
+    </w:rPr>
+  </w:style>
+  <w:style w:type="character" w:customStyle="1" w:styleId="Heading3Char">
+    <w:name w:val="Heading 3 Char"/>
+    <w:basedOn w:val="DefaultParagraphFont"/>
+    <w:link w:val="Heading3"/>
+    <w:uiPriority w:val="9"/>
+    <w:semiHidden/>
+    <w:rsid w:val="00A25DEA"/>
+    <w:rPr>
+      <w:rFonts w:asciiTheme="majorHAnsi" w:eastAsiaTheme="majorEastAsia" w:hAnsiTheme="majorHAnsi" w:cstheme="majorBidi"/>
+      <w:color w:val="1F3763" w:themeColor="accent1" w:themeShade="7F"/>
+      <w:sz w:val="24"/>
+      <w:szCs w:val="30"/>
     </w:rPr>
   </w:style>
 </w:styles>

</xml_diff>